<commit_message>
Works like a charm!
</commit_message>
<xml_diff>
--- a/input_docx/test.docx
+++ b/input_docx/test.docx
@@ -4,7 +4,62 @@
   <w:body>
     <w:p>
       <w:r>
-        <w:t>1234567</w:t>
+        <w:rPr>
+          <w:noProof/>
+        </w:rPr>
+        <w:drawing>
+          <wp:inline distT="0" distB="0" distL="0" distR="0" wp14:anchorId="428CFE42" wp14:editId="5742E88B">
+            <wp:extent cx="1533525" cy="1533525"/>
+            <wp:effectExtent l="0" t="0" r="9525" b="9525"/>
+            <wp:docPr id="3" name="Picture 3"/>
+            <wp:cNvGraphicFramePr>
+              <a:graphicFrameLocks xmlns:a="http://schemas.openxmlformats.org/drawingml/2006/main" noChangeAspect="1"/>
+            </wp:cNvGraphicFramePr>
+            <a:graphic xmlns:a="http://schemas.openxmlformats.org/drawingml/2006/main">
+              <a:graphicData uri="http://schemas.openxmlformats.org/drawingml/2006/picture">
+                <pic:pic xmlns:pic="http://schemas.openxmlformats.org/drawingml/2006/picture">
+                  <pic:nvPicPr>
+                    <pic:cNvPr id="0" name="Picture 1"/>
+                    <pic:cNvPicPr>
+                      <a:picLocks noChangeAspect="1" noChangeArrowheads="1"/>
+                    </pic:cNvPicPr>
+                  </pic:nvPicPr>
+                  <pic:blipFill>
+                    <a:blip r:embed="rId4">
+                      <a:extLst>
+                        <a:ext uri="{28A0092B-C50C-407E-A947-70E740481C1C}">
+                          <a14:useLocalDpi xmlns:a14="http://schemas.microsoft.com/office/drawing/2010/main" val="0"/>
+                        </a:ext>
+                      </a:extLst>
+                    </a:blip>
+                    <a:srcRect/>
+                    <a:stretch>
+                      <a:fillRect/>
+                    </a:stretch>
+                  </pic:blipFill>
+                  <pic:spPr bwMode="auto">
+                    <a:xfrm>
+                      <a:off x="0" y="0"/>
+                      <a:ext cx="1533525" cy="1533525"/>
+                    </a:xfrm>
+                    <a:prstGeom prst="rect">
+                      <a:avLst/>
+                    </a:prstGeom>
+                    <a:noFill/>
+                    <a:ln>
+                      <a:noFill/>
+                    </a:ln>
+                  </pic:spPr>
+                </pic:pic>
+              </a:graphicData>
+            </a:graphic>
+          </wp:inline>
+        </w:drawing>
+      </w:r>
+    </w:p>
+    <w:p>
+      <w:r>
+        <w:t>182819007</w:t>
       </w:r>
     </w:p>
     <w:p/>
@@ -31,7 +86,7 @@
                     </pic:cNvPicPr>
                   </pic:nvPicPr>
                   <pic:blipFill>
-                    <a:blip r:embed="rId4">
+                    <a:blip r:embed="rId5">
                       <a:extLst>
                         <a:ext uri="{28A0092B-C50C-407E-A947-70E740481C1C}">
                           <a14:useLocalDpi xmlns:a14="http://schemas.microsoft.com/office/drawing/2010/main" val="0"/>
@@ -84,7 +139,7 @@
                     </pic:cNvPicPr>
                   </pic:nvPicPr>
                   <pic:blipFill>
-                    <a:blip r:embed="rId5">
+                    <a:blip r:embed="rId6">
                       <a:extLst>
                         <a:ext uri="{28A0092B-C50C-407E-A947-70E740481C1C}">
                           <a14:useLocalDpi xmlns:a14="http://schemas.microsoft.com/office/drawing/2010/main" val="0"/>

</xml_diff>

<commit_message>
Automatic saving of pictures for skus is now available. Web requests persist for 100 seconds if an error occurs! :)
</commit_message>
<xml_diff>
--- a/input_docx/test.docx
+++ b/input_docx/test.docx
@@ -122,10 +122,10 @@
           <w:noProof/>
         </w:rPr>
         <w:drawing>
-          <wp:inline distT="0" distB="0" distL="0" distR="0" wp14:anchorId="54426866" wp14:editId="12ABF89C">
+          <wp:inline distT="0" distB="0" distL="0" distR="0" wp14:anchorId="62F0AF99" wp14:editId="468D6BA8">
             <wp:extent cx="219075" cy="238125"/>
             <wp:effectExtent l="0" t="0" r="9525" b="9525"/>
-            <wp:docPr id="2" name="Picture 2"/>
+            <wp:docPr id="4" name="Picture 4"/>
             <wp:cNvGraphicFramePr>
               <a:graphicFrameLocks xmlns:a="http://schemas.openxmlformats.org/drawingml/2006/main" noChangeAspect="1"/>
             </wp:cNvGraphicFramePr>
@@ -155,6 +155,59 @@
                     <a:xfrm>
                       <a:off x="0" y="0"/>
                       <a:ext cx="219075" cy="238125"/>
+                    </a:xfrm>
+                    <a:prstGeom prst="rect">
+                      <a:avLst/>
+                    </a:prstGeom>
+                    <a:noFill/>
+                    <a:ln>
+                      <a:noFill/>
+                    </a:ln>
+                  </pic:spPr>
+                </pic:pic>
+              </a:graphicData>
+            </a:graphic>
+          </wp:inline>
+        </w:drawing>
+      </w:r>
+      <w:r>
+        <w:rPr>
+          <w:noProof/>
+        </w:rPr>
+        <w:drawing>
+          <wp:inline distT="0" distB="0" distL="0" distR="0" wp14:anchorId="69E81778" wp14:editId="1392653D">
+            <wp:extent cx="691763" cy="691763"/>
+            <wp:effectExtent l="0" t="0" r="0" b="0"/>
+            <wp:docPr id="5" name="Picture 5"/>
+            <wp:cNvGraphicFramePr>
+              <a:graphicFrameLocks xmlns:a="http://schemas.openxmlformats.org/drawingml/2006/main" noChangeAspect="1"/>
+            </wp:cNvGraphicFramePr>
+            <a:graphic xmlns:a="http://schemas.openxmlformats.org/drawingml/2006/main">
+              <a:graphicData uri="http://schemas.openxmlformats.org/drawingml/2006/picture">
+                <pic:pic xmlns:pic="http://schemas.openxmlformats.org/drawingml/2006/picture">
+                  <pic:nvPicPr>
+                    <pic:cNvPr id="0" name="Picture 1"/>
+                    <pic:cNvPicPr>
+                      <a:picLocks noChangeAspect="1" noChangeArrowheads="1"/>
+                    </pic:cNvPicPr>
+                  </pic:nvPicPr>
+                  <pic:blipFill>
+                    <a:blip r:embed="rId7" cstate="print">
+                      <a:extLst>
+                        <a:ext uri="{28A0092B-C50C-407E-A947-70E740481C1C}">
+                          <a14:useLocalDpi xmlns:a14="http://schemas.microsoft.com/office/drawing/2010/main" val="0"/>
+                        </a:ext>
+                      </a:extLst>
+                    </a:blip>
+                    <a:srcRect/>
+                    <a:stretch>
+                      <a:fillRect/>
+                    </a:stretch>
+                  </pic:blipFill>
+                  <pic:spPr bwMode="auto">
+                    <a:xfrm>
+                      <a:off x="0" y="0"/>
+                      <a:ext cx="694351" cy="694351"/>
                     </a:xfrm>
                     <a:prstGeom prst="rect">
                       <a:avLst/>

</xml_diff>